<commit_message>
Add citation placeholder for OSF
</commit_message>
<xml_diff>
--- a/products/paper-readAloud/docs/submit_2023-07-06/EmotionalContextAndPredictability.docx
+++ b/products/paper-readAloud/docs/submit_2023-07-06/EmotionalContextAndPredictability.docx
@@ -9145,14 +9145,7 @@
           <w:b/>
           <w:color w:val="000000" w:themeColor="text1"/>
         </w:rPr>
-        <w:t xml:space="preserve">Statistical </w:t>
-      </w:r>
-      <w:r>
-        <w:rPr>
-          <w:b/>
-          <w:color w:val="000000" w:themeColor="text1"/>
-        </w:rPr>
-        <w:t>Analyses</w:t>
+        <w:t>Statistical Analyses</w:t>
       </w:r>
     </w:p>
     <w:p>
@@ -14683,6 +14676,12 @@
       </w:r>
     </w:p>
     <w:p>
+      <w:r>
+        <w:t>[blinded for review]</w:t>
+      </w:r>
+    </w:p>
+    <w:p/>
+    <w:p>
       <w:pPr>
         <w:pStyle w:val="Bibliography"/>
         <w:ind w:left="720"/>
@@ -14919,6 +14918,7 @@
         <w:ind w:left="720"/>
       </w:pPr>
       <w:r>
+        <w:lastRenderedPageBreak/>
         <w:t xml:space="preserve">Bridges, D., Pitiot, A., MacAskill, M. R., &amp; Peirce, J. W. (2020). The timing mega-study: Comparing a range of experiment generators, both lab-based and online. </w:t>
       </w:r>
       <w:r>
@@ -14948,7 +14948,6 @@
         <w:ind w:left="720"/>
       </w:pPr>
       <w:r>
-        <w:lastRenderedPageBreak/>
         <w:t xml:space="preserve">Brysbaert, M., &amp; New, B. (2009). Moving beyond Kučera and Francis: A critical evaluation of current word frequency norms and the introduction of a new and improved word frequency measure for American English. </w:t>
       </w:r>
       <w:r>
@@ -15152,6 +15151,7 @@
         <w:ind w:left="720"/>
       </w:pPr>
       <w:r>
+        <w:lastRenderedPageBreak/>
         <w:t xml:space="preserve">Faul, F., Erdfelder, E., Buchner, A., &amp; Lang, A.-G. (2009). Statistical power analyses using G*Power 3.1: Tests for correlation and regression analyses. </w:t>
       </w:r>
       <w:r>
@@ -15181,7 +15181,6 @@
         <w:ind w:left="720"/>
       </w:pPr>
       <w:r>
-        <w:lastRenderedPageBreak/>
         <w:t xml:space="preserve">Federmeier, K. D. (2007). Thinking ahead: The role and roots of prediction in language comprehension. </w:t>
       </w:r>
       <w:r>
@@ -15385,7 +15384,11 @@
         <w:ind w:left="720"/>
       </w:pPr>
       <w:r>
-        <w:t xml:space="preserve">Herbert, C., Ethofer, T., Anders, S., Junghofer, M., Wildgruber, D., Grodd, W., &amp; Kissler, J. (2009). Amygdala activation during reading of emotional adjectives—An advantage for pleasant content. </w:t>
+        <w:t xml:space="preserve">Herbert, C., Ethofer, T., Anders, S., Junghofer, M., Wildgruber, D., Grodd, W., &amp; Kissler, J. (2009). Amygdala activation during reading of emotional adjectives—An advantage for </w:t>
+      </w:r>
+      <w:r>
+        <w:lastRenderedPageBreak/>
+        <w:t xml:space="preserve">pleasant content. </w:t>
       </w:r>
       <w:r>
         <w:rPr>
@@ -15414,7 +15417,6 @@
         <w:ind w:left="720"/>
       </w:pPr>
       <w:r>
-        <w:lastRenderedPageBreak/>
         <w:t xml:space="preserve">Herbert, C., Junghofer, M., &amp; Kissler, J. (2008). Event related potentials to emotional adjectives during reading. </w:t>
       </w:r>
       <w:r>
@@ -15637,6 +15639,7 @@
         <w:ind w:left="720"/>
       </w:pPr>
       <w:r>
+        <w:lastRenderedPageBreak/>
         <w:t xml:space="preserve">Kazanas, S., &amp; Altarriba, J. (2015). Emotion Word Type and Affective Valence Priming at a Long Stimulus Onset Asynchrony. </w:t>
       </w:r>
       <w:r>
@@ -15666,7 +15669,6 @@
         <w:ind w:left="720"/>
       </w:pPr>
       <w:r>
-        <w:lastRenderedPageBreak/>
         <w:t xml:space="preserve">Kazanas, S., &amp; Altarriba, J. (2016). Emotion Word Processing: Effects of Word Type and Valence in Spanish–English Bilinguals. </w:t>
       </w:r>
       <w:r>
@@ -15870,6 +15872,7 @@
         <w:ind w:left="720"/>
       </w:pPr>
       <w:r>
+        <w:lastRenderedPageBreak/>
         <w:t xml:space="preserve">Kuznetsova, A., Brockhoff, P. B., &amp; Christensen, R. H. B. (2017). lmerTest Package: Tests in Linear Mixed Effects Models. </w:t>
       </w:r>
       <w:r>
@@ -15899,7 +15902,6 @@
         <w:ind w:left="720"/>
       </w:pPr>
       <w:r>
-        <w:lastRenderedPageBreak/>
         <w:t xml:space="preserve">Lang, P. J., &amp; Cuthbert, B. N. (1984). Affective information processing and the assessment of anxiety. </w:t>
       </w:r>
       <w:r>
@@ -16112,6 +16114,7 @@
         <w:ind w:left="720"/>
       </w:pPr>
       <w:r>
+        <w:lastRenderedPageBreak/>
         <w:t xml:space="preserve">Lüdtke, J., &amp; Jacobs, A. M. (2015). The emotion potential of simple sentences: Additive or interactive effects of nouns and adjectives? </w:t>
       </w:r>
       <w:r>
@@ -16141,7 +16144,6 @@
         <w:ind w:left="720"/>
       </w:pPr>
       <w:r>
-        <w:lastRenderedPageBreak/>
         <w:t xml:space="preserve">Luke, S. G., &amp; Christianson, K. (2016). Limits on lexical prediction during reading. </w:t>
       </w:r>
       <w:r>
@@ -16345,6 +16347,7 @@
         <w:ind w:left="720"/>
       </w:pPr>
       <w:r>
+        <w:lastRenderedPageBreak/>
         <w:t xml:space="preserve">Pratto, F., &amp; John, O. P. (1991). Automatic vigilance: The attention-grabbing power of negative social information. </w:t>
       </w:r>
       <w:r>
@@ -16374,7 +16377,6 @@
         <w:ind w:left="720"/>
       </w:pPr>
       <w:r>
-        <w:lastRenderedPageBreak/>
         <w:t xml:space="preserve">R Core Team. (2021). </w:t>
       </w:r>
       <w:r>
@@ -16587,6 +16589,7 @@
         <w:ind w:left="720"/>
       </w:pPr>
       <w:r>
+        <w:lastRenderedPageBreak/>
         <w:t xml:space="preserve">Stuart, G., &amp; Hulme, C. (2000). The effects of word co-occurance on short-term memory: Associative links in long-term memory affect short-term memory performance. </w:t>
       </w:r>
       <w:r>
@@ -16594,28 +16597,39 @@
           <w:i/>
           <w:iCs/>
         </w:rPr>
-        <w:t xml:space="preserve">Journal of </w:t>
+        <w:t>Journal of Experimental Psychology: Learning, Memory, and Cognition</w:t>
+      </w:r>
+      <w:r>
+        <w:t xml:space="preserve">, </w:t>
       </w:r>
       <w:r>
         <w:rPr>
           <w:i/>
           <w:iCs/>
         </w:rPr>
-        <w:lastRenderedPageBreak/>
-        <w:t>Experimental Psychology: Learning, Memory, and Cognition</w:t>
-      </w:r>
-      <w:r>
-        <w:t xml:space="preserve">, </w:t>
+        <w:t>26</w:t>
+      </w:r>
+      <w:r>
+        <w:t>(3), 796–802. https://doi.org/10.1037/0278-7393.26.3.796</w:t>
+      </w:r>
+    </w:p>
+    <w:p>
+      <w:pPr>
+        <w:pStyle w:val="Bibliography"/>
+        <w:ind w:left="720"/>
+      </w:pPr>
+      <w:r>
+        <w:t xml:space="preserve">Theune, M. (2007). </w:t>
       </w:r>
       <w:r>
         <w:rPr>
           <w:i/>
           <w:iCs/>
         </w:rPr>
-        <w:t>26</w:t>
-      </w:r>
-      <w:r>
-        <w:t>(3), 796–802. https://doi.org/10.1037/0278-7393.26.3.796</w:t>
+        <w:t>Structure &amp; Surprise: Engaging Poetic Turns</w:t>
+      </w:r>
+      <w:r>
+        <w:t>. Teachers &amp; Writers Collaborative.</w:t>
       </w:r>
     </w:p>
     <w:p>
@@ -16624,17 +16638,27 @@
         <w:ind w:left="720"/>
       </w:pPr>
       <w:r>
-        <w:t xml:space="preserve">Theune, M. (2007). </w:t>
+        <w:t xml:space="preserve">Trauzettel-Klosinski, S., &amp; Dietz, K. (2012). Standardized Assessment of Reading Performance: The New International Reading Speed Texts IReST. </w:t>
       </w:r>
       <w:r>
         <w:rPr>
           <w:i/>
           <w:iCs/>
         </w:rPr>
-        <w:t>Structure &amp; Surprise: Engaging Poetic Turns</w:t>
-      </w:r>
-      <w:r>
-        <w:t>. Teachers &amp; Writers Collaborative.</w:t>
+        <w:t>Investigative Opthalmology &amp; Visual Science</w:t>
+      </w:r>
+      <w:r>
+        <w:t xml:space="preserve">, </w:t>
+      </w:r>
+      <w:r>
+        <w:rPr>
+          <w:i/>
+          <w:iCs/>
+        </w:rPr>
+        <w:t>53</w:t>
+      </w:r>
+      <w:r>
+        <w:t>(9), 5452. https://doi.org/10.1167/iovs.11-8284</w:t>
       </w:r>
     </w:p>
     <w:p>
@@ -16643,14 +16667,14 @@
         <w:ind w:left="720"/>
       </w:pPr>
       <w:r>
-        <w:t xml:space="preserve">Trauzettel-Klosinski, S., &amp; Dietz, K. (2012). Standardized Assessment of Reading Performance: The New International Reading Speed Texts IReST. </w:t>
+        <w:t xml:space="preserve">Unkelbach, C., Fiedler, K., Bayer, M., Stegmüller, M., &amp; Danner, D. (2008). Why positive information is processed faster: The density hypothesis. </w:t>
       </w:r>
       <w:r>
         <w:rPr>
           <w:i/>
           <w:iCs/>
         </w:rPr>
-        <w:t>Investigative Opthalmology &amp; Visual Science</w:t>
+        <w:t>Journal of Personality and Social Psychology</w:t>
       </w:r>
       <w:r>
         <w:t xml:space="preserve">, </w:t>
@@ -16660,10 +16684,10 @@
           <w:i/>
           <w:iCs/>
         </w:rPr>
-        <w:t>53</w:t>
-      </w:r>
-      <w:r>
-        <w:t>(9), 5452. https://doi.org/10.1167/iovs.11-8284</w:t>
+        <w:t>95</w:t>
+      </w:r>
+      <w:r>
+        <w:t>(1), 36–49. https://doi.org/10.1037/0022-3514.95.1.36</w:t>
       </w:r>
     </w:p>
     <w:p>
@@ -16672,27 +16696,46 @@
         <w:ind w:left="720"/>
       </w:pPr>
       <w:r>
-        <w:t xml:space="preserve">Unkelbach, C., Fiedler, K., Bayer, M., Stegmüller, M., &amp; Danner, D. (2008). Why positive information is processed faster: The density hypothesis. </w:t>
+        <w:t xml:space="preserve">U.S. Census Bureau. (2015). </w:t>
       </w:r>
       <w:r>
         <w:rPr>
           <w:i/>
           <w:iCs/>
         </w:rPr>
-        <w:t>Journal of Personality and Social Psychology</w:t>
-      </w:r>
-      <w:r>
-        <w:t xml:space="preserve">, </w:t>
+        <w:t>Detailed Languages Spoken at Home and Ability to Speak English for the Population 5 Years and Over for Counties: 2009-2013</w:t>
+      </w:r>
+      <w:r>
+        <w:t>. https://www2.census.gov/library/data/tables/2008/demo/language-use/2009-2013-acs-lang-tables-county.xls</w:t>
+      </w:r>
+    </w:p>
+    <w:p>
+      <w:pPr>
+        <w:pStyle w:val="Bibliography"/>
+        <w:ind w:left="720"/>
+      </w:pPr>
+      <w:r>
+        <w:t xml:space="preserve">Van Petten, C., &amp; Kutas, M. (1990). Interactions between sentence context and word frequency in event-related brain potentials. </w:t>
       </w:r>
       <w:r>
         <w:rPr>
           <w:i/>
           <w:iCs/>
         </w:rPr>
-        <w:t>95</w:t>
-      </w:r>
-      <w:r>
-        <w:t>(1), 36–49. https://doi.org/10.1037/0022-3514.95.1.36</w:t>
+        <w:t>Memory &amp; Cognition</w:t>
+      </w:r>
+      <w:r>
+        <w:t xml:space="preserve">, </w:t>
+      </w:r>
+      <w:r>
+        <w:rPr>
+          <w:i/>
+          <w:iCs/>
+        </w:rPr>
+        <w:t>18</w:t>
+      </w:r>
+      <w:r>
+        <w:t>(4), 380–393. https://doi.org/10.3758/BF03197127</w:t>
       </w:r>
     </w:p>
     <w:p>
@@ -16701,17 +16744,27 @@
         <w:ind w:left="720"/>
       </w:pPr>
       <w:r>
-        <w:t xml:space="preserve">U.S. Census Bureau. (2015). </w:t>
+        <w:t xml:space="preserve">Van Petten, C., &amp; Kutas, M. (1991). Influences of semantic and syntactic context on open- and closed-class words. </w:t>
       </w:r>
       <w:r>
         <w:rPr>
           <w:i/>
           <w:iCs/>
         </w:rPr>
-        <w:t>Detailed Languages Spoken at Home and Ability to Speak English for the Population 5 Years and Over for Counties: 2009-2013</w:t>
-      </w:r>
-      <w:r>
-        <w:t>. https://www2.census.gov/library/data/tables/2008/demo/language-use/2009-2013-acs-lang-tables-county.xls</w:t>
+        <w:t>Memory &amp; Cognition</w:t>
+      </w:r>
+      <w:r>
+        <w:t xml:space="preserve">, </w:t>
+      </w:r>
+      <w:r>
+        <w:rPr>
+          <w:i/>
+          <w:iCs/>
+        </w:rPr>
+        <w:t>19</w:t>
+      </w:r>
+      <w:r>
+        <w:t>(1), 95–112. https://doi.org/10.3758/BF03198500</w:t>
       </w:r>
     </w:p>
     <w:p>
@@ -16720,14 +16773,14 @@
         <w:ind w:left="720"/>
       </w:pPr>
       <w:r>
-        <w:t xml:space="preserve">Van Petten, C., &amp; Kutas, M. (1990). Interactions between sentence context and word frequency in event-related brain potentials. </w:t>
+        <w:t xml:space="preserve">Wagner, R. K., &amp; Torgesen, J. K. (1987). The nature of phonological processing and its causal role in the acquisition of reading skills. </w:t>
       </w:r>
       <w:r>
         <w:rPr>
           <w:i/>
           <w:iCs/>
         </w:rPr>
-        <w:t>Memory &amp; Cognition</w:t>
+        <w:t>Psychological Bulletin</w:t>
       </w:r>
       <w:r>
         <w:t xml:space="preserve">, </w:t>
@@ -16737,10 +16790,10 @@
           <w:i/>
           <w:iCs/>
         </w:rPr>
-        <w:t>18</w:t>
-      </w:r>
-      <w:r>
-        <w:t>(4), 380–393. https://doi.org/10.3758/BF03197127</w:t>
+        <w:t>101</w:t>
+      </w:r>
+      <w:r>
+        <w:t>(2), 192–212. https://doi.org/10.1037/0033-2909.101.2.192</w:t>
       </w:r>
     </w:p>
     <w:p>
@@ -16749,80 +16802,15 @@
         <w:ind w:left="720"/>
       </w:pPr>
       <w:r>
-        <w:t xml:space="preserve">Van Petten, C., &amp; Kutas, M. (1991). Influences of semantic and syntactic context on open- and closed-class words. </w:t>
+        <w:lastRenderedPageBreak/>
+        <w:t xml:space="preserve">Wallace, S., Bylinskii, Z., Dobres, J., Kerr, B., Berlow, S., Treitman, R., Kumawat, N., Arpin, K., Miller, D. B., Huang, J., &amp; Sawyer, B. D. (2022). Towards Individuated Reading Experiences: Different Fonts Increase Reading Speed for Different Individuals. </w:t>
       </w:r>
       <w:r>
         <w:rPr>
           <w:i/>
           <w:iCs/>
         </w:rPr>
-        <w:t>Memory &amp; Cognition</w:t>
-      </w:r>
-      <w:r>
-        <w:t xml:space="preserve">, </w:t>
-      </w:r>
-      <w:r>
-        <w:rPr>
-          <w:i/>
-          <w:iCs/>
-        </w:rPr>
-        <w:t>19</w:t>
-      </w:r>
-      <w:r>
-        <w:t>(1), 95–112. https://doi.org/10.3758/BF03198500</w:t>
-      </w:r>
-    </w:p>
-    <w:p>
-      <w:pPr>
-        <w:pStyle w:val="Bibliography"/>
-        <w:ind w:left="720"/>
-      </w:pPr>
-      <w:r>
-        <w:t xml:space="preserve">Wagner, R. K., &amp; Torgesen, J. K. (1987). The nature of phonological processing and its causal role in the acquisition of reading skills. </w:t>
-      </w:r>
-      <w:r>
-        <w:rPr>
-          <w:i/>
-          <w:iCs/>
-        </w:rPr>
-        <w:t>Psychological Bulletin</w:t>
-      </w:r>
-      <w:r>
-        <w:t xml:space="preserve">, </w:t>
-      </w:r>
-      <w:r>
-        <w:rPr>
-          <w:i/>
-          <w:iCs/>
-        </w:rPr>
-        <w:t>101</w:t>
-      </w:r>
-      <w:r>
-        <w:t>(2), 192–212. https://doi.org/10.1037/0033-2909.101.2.192</w:t>
-      </w:r>
-    </w:p>
-    <w:p>
-      <w:pPr>
-        <w:pStyle w:val="Bibliography"/>
-        <w:ind w:left="720"/>
-      </w:pPr>
-      <w:r>
-        <w:t xml:space="preserve">Wallace, S., Bylinskii, Z., Dobres, J., Kerr, B., Berlow, S., Treitman, R., Kumawat, N., Arpin, K., Miller, D. B., Huang, J., &amp; Sawyer, B. D. (2022). Towards Individuated Reading Experiences: Different Fonts Increase Reading Speed for Different Individuals. </w:t>
-      </w:r>
-      <w:r>
-        <w:rPr>
-          <w:i/>
-          <w:iCs/>
-        </w:rPr>
-        <w:t xml:space="preserve">ACM </w:t>
-      </w:r>
-      <w:r>
-        <w:rPr>
-          <w:i/>
-          <w:iCs/>
-        </w:rPr>
-        <w:lastRenderedPageBreak/>
-        <w:t>Transactions on Computer-Human Interaction</w:t>
+        <w:t>ACM Transactions on Computer-Human Interaction</w:t>
       </w:r>
       <w:r>
         <w:t xml:space="preserve">, </w:t>

</xml_diff>